<commit_message>
updated BC; gloss added
</commit_message>
<xml_diff>
--- a/BC/Business Case МПИ.docx
+++ b/BC/Business Case МПИ.docx
@@ -126,6 +126,7 @@
       <w:pPr>
         <w:spacing w:after="120" w:line="261.6" w:lineRule="auto"/>
         <w:ind w:left="0" w:firstLine="720"/>
+        <w:jc w:val="both"/>
         <w:rPr/>
       </w:pPr>
       <w:r>
@@ -156,7 +157,7 @@
         <w:shd w:fill="auto" w:val="clear"/>
         <w:spacing w:after="120" w:before="0" w:line="261.6" w:lineRule="auto"/>
         <w:ind w:left="0" w:right="0" w:firstLine="720"/>
-        <w:jc w:val="left"/>
+        <w:jc w:val="both"/>
         <w:rPr/>
       </w:pPr>
       <w:r>
@@ -182,7 +183,7 @@
         <w:shd w:fill="auto" w:val="clear"/>
         <w:spacing w:after="120" w:before="0" w:line="261.6" w:lineRule="auto"/>
         <w:ind w:left="0" w:right="0" w:firstLine="720"/>
-        <w:jc w:val="left"/>
+        <w:jc w:val="both"/>
         <w:rPr/>
       </w:pPr>
       <w:r>
@@ -295,7 +296,7 @@
         <w:shd w:fill="auto" w:val="clear"/>
         <w:spacing w:after="120" w:before="0" w:line="261.6" w:lineRule="auto"/>
         <w:ind w:left="0" w:right="0" w:firstLine="720"/>
-        <w:jc w:val="left"/>
+        <w:jc w:val="both"/>
         <w:rPr/>
       </w:pPr>
       <w:r>
@@ -353,6 +354,7 @@
     <w:p>
       <w:pPr>
         <w:spacing w:after="120" w:line="261" w:lineRule="auto"/>
+        <w:jc w:val="both"/>
         <w:rPr/>
       </w:pPr>
       <w:r>
@@ -444,6 +446,7 @@
       <w:pPr>
         <w:spacing w:after="120" w:line="261" w:lineRule="auto"/>
         <w:ind w:firstLine="720"/>
+        <w:jc w:val="both"/>
         <w:rPr/>
       </w:pPr>
       <w:r>
@@ -774,6 +777,7 @@
     </w:p>
     <w:p>
       <w:pPr>
+        <w:jc w:val="both"/>
         <w:rPr/>
       </w:pPr>
       <w:r>
@@ -864,14 +868,14 @@
         <w:shd w:fill="auto" w:val="clear"/>
         <w:spacing w:after="0" w:before="0" w:line="276" w:lineRule="auto"/>
         <w:ind w:left="0" w:right="0" w:firstLine="720"/>
-        <w:jc w:val="left"/>
+        <w:jc w:val="both"/>
         <w:rPr/>
       </w:pPr>
       <w:r>
         <w:rPr>
           <w:rtl w:val="0"/>
         </w:rPr>
-        <w:t xml:space="preserve">Разрабатываемый сервис предназначен для поиска партнёра для создания семьи в кратчайшие сроки, путём проверки моральных, физических и личностных качества потенциального (-ой) мужа/невесты через прохождения ряда испытаний.</w:t>
+        <w:t xml:space="preserve">Разрабатываемый сервис предназначен для поиска партнёра для создания семьи в кратчайшие сроки, путем проверки моральных, физических и личностных качества потенциального (-ой) мужа/невесты через прохождения ряда испытаний.</w:t>
       </w:r>
     </w:p>
     <w:p>
@@ -943,6 +947,7 @@
     <w:p>
       <w:pPr>
         <w:ind w:firstLine="720"/>
+        <w:jc w:val="both"/>
         <w:rPr/>
       </w:pPr>
       <w:r>
@@ -955,6 +960,7 @@
     <w:p>
       <w:pPr>
         <w:ind w:firstLine="720"/>
+        <w:jc w:val="both"/>
         <w:rPr/>
       </w:pPr>
       <w:r>
@@ -1014,6 +1020,7 @@
     <w:p>
       <w:pPr>
         <w:ind w:firstLine="720"/>
+        <w:jc w:val="both"/>
         <w:rPr/>
       </w:pPr>
       <w:r>
@@ -1026,6 +1033,7 @@
     <w:p>
       <w:pPr>
         <w:ind w:firstLine="720"/>
+        <w:jc w:val="both"/>
         <w:rPr/>
       </w:pPr>
       <w:r>
@@ -1046,12 +1054,12 @@
           <wp:inline distB="114300" distT="114300" distL="114300" distR="114300">
             <wp:extent cx="5731200" cy="5245100"/>
             <wp:effectExtent b="0" l="0" r="0" t="0"/>
-            <wp:docPr id="1" name="image3.png"/>
+            <wp:docPr id="1" name="image2.png"/>
             <a:graphic>
               <a:graphicData uri="http://schemas.openxmlformats.org/drawingml/2006/picture">
                 <pic:pic>
                   <pic:nvPicPr>
-                    <pic:cNvPr id="0" name="image3.png"/>
+                    <pic:cNvPr id="0" name="image2.png"/>
                     <pic:cNvPicPr preferRelativeResize="0"/>
                   </pic:nvPicPr>
                   <pic:blipFill>
@@ -1084,13 +1092,626 @@
     <w:p>
       <w:pPr>
         <w:ind w:firstLine="720"/>
+        <w:jc w:val="both"/>
         <w:rPr/>
       </w:pPr>
       <w:r>
         <w:rPr>
           <w:rtl w:val="0"/>
         </w:rPr>
-        <w:t xml:space="preserve">Исходя из этого можно предположить, что ежемесячный прирост пользователей будет составлять порядка 20% (и это не только мужчины и женщины, готовые для формирования серьезных отношений, но и их друзья/родственники а также зрители, которым интересно наблюдать за процессом состязаний)</w:t>
+        <w:t xml:space="preserve">Исходя из этого можно предположить, что ежемесячный прирост пользователей будет составлять порядка 20% (и это не только мужчины и женщины, готовые для формирования серьезных отношений, но и их друзья/родственники а также зрители, которым интересно наблюдать за процессом состязаний). </w:t>
+      </w:r>
+    </w:p>
+    <w:p>
+      <w:pPr>
+        <w:ind w:firstLine="720"/>
+        <w:rPr/>
+      </w:pPr>
+      <w:r>
+        <w:rPr>
+          <w:rtl w:val="0"/>
+        </w:rPr>
+      </w:r>
+    </w:p>
+    <w:p>
+      <w:pPr>
+        <w:ind w:firstLine="720"/>
+        <w:jc w:val="both"/>
+        <w:rPr/>
+      </w:pPr>
+      <w:r>
+        <w:rPr>
+          <w:rtl w:val="0"/>
+        </w:rPr>
+        <w:t xml:space="preserve">До этого существовало брачное агентство “Давай поженимся”. Они работали с 2013 года и в связи с растущими убытками, появилась необходимость внедрения автоматизации процессов, для того, чтобы стать передовой IT-компанией глобального рынка Dating с крупнейшей базой, и внедрить алгоритмы “метчинга” кандидатов. </w:t>
+      </w:r>
+    </w:p>
+    <w:p>
+      <w:pPr>
+        <w:ind w:firstLine="720"/>
+        <w:rPr/>
+      </w:pPr>
+      <w:r>
+        <w:rPr>
+          <w:rtl w:val="0"/>
+        </w:rPr>
+        <w:t xml:space="preserve">Исходные данные “Давай поженимся” до внедрения программного продукта: </w:t>
+      </w:r>
+    </w:p>
+    <w:p>
+      <w:pPr>
+        <w:ind w:firstLine="720"/>
+        <w:rPr/>
+      </w:pPr>
+      <w:r>
+        <w:rPr>
+          <w:rtl w:val="0"/>
+        </w:rPr>
+        <w:t xml:space="preserve">У агентства существовали расходы в виде (в мес) - зяблики.: </w:t>
+      </w:r>
+    </w:p>
+    <w:tbl>
+      <w:tblPr>
+        <w:tblStyle w:val="Table1"/>
+        <w:tblW w:w="4125.0" w:type="dxa"/>
+        <w:jc w:val="left"/>
+        <w:tblBorders>
+          <w:top w:color="000000" w:space="0" w:sz="0" w:val="nil"/>
+          <w:left w:color="000000" w:space="0" w:sz="0" w:val="nil"/>
+          <w:bottom w:color="000000" w:space="0" w:sz="0" w:val="nil"/>
+          <w:right w:color="000000" w:space="0" w:sz="0" w:val="nil"/>
+          <w:insideH w:color="000000" w:space="0" w:sz="0" w:val="nil"/>
+          <w:insideV w:color="000000" w:space="0" w:sz="0" w:val="nil"/>
+        </w:tblBorders>
+        <w:tblLayout w:type="fixed"/>
+        <w:tblLook w:val="0600"/>
+      </w:tblPr>
+      <w:tblGrid>
+        <w:gridCol w:w="2625"/>
+        <w:gridCol w:w="1500"/>
+        <w:tblGridChange w:id="0">
+          <w:tblGrid>
+            <w:gridCol w:w="2625"/>
+            <w:gridCol w:w="1500"/>
+          </w:tblGrid>
+        </w:tblGridChange>
+      </w:tblGrid>
+      <w:tr>
+        <w:trPr>
+          <w:cantSplit w:val="0"/>
+          <w:trHeight w:val="315" w:hRule="atLeast"/>
+          <w:tblHeader w:val="0"/>
+        </w:trPr>
+        <w:tc>
+          <w:tcPr>
+            <w:tcBorders>
+              <w:top w:color="cccccc" w:space="0" w:sz="4" w:val="single"/>
+              <w:left w:color="cccccc" w:space="0" w:sz="4" w:val="single"/>
+              <w:bottom w:color="cccccc" w:space="0" w:sz="4" w:val="single"/>
+              <w:right w:color="cccccc" w:space="0" w:sz="4" w:val="single"/>
+            </w:tcBorders>
+            <w:tcMar>
+              <w:top w:w="40.0" w:type="dxa"/>
+              <w:left w:w="40.0" w:type="dxa"/>
+              <w:bottom w:w="40.0" w:type="dxa"/>
+              <w:right w:w="40.0" w:type="dxa"/>
+            </w:tcMar>
+            <w:vAlign w:val="bottom"/>
+          </w:tcPr>
+          <w:p>
+            <w:pPr>
+              <w:widowControl w:val="0"/>
+              <w:rPr>
+                <w:sz w:val="20"/>
+                <w:szCs w:val="20"/>
+              </w:rPr>
+            </w:pPr>
+            <w:r>
+              <w:rPr>
+                <w:sz w:val="20"/>
+                <w:szCs w:val="20"/>
+                <w:rtl w:val="0"/>
+              </w:rPr>
+              <w:t xml:space="preserve">аренда помещения</w:t>
+            </w:r>
+          </w:p>
+        </w:tc>
+        <w:tc>
+          <w:tcPr>
+            <w:tcBorders>
+              <w:top w:color="cccccc" w:space="0" w:sz="4" w:val="single"/>
+              <w:left w:color="cccccc" w:space="0" w:sz="4" w:val="single"/>
+              <w:bottom w:color="cccccc" w:space="0" w:sz="4" w:val="single"/>
+              <w:right w:color="cccccc" w:space="0" w:sz="4" w:val="single"/>
+            </w:tcBorders>
+            <w:tcMar>
+              <w:top w:w="40.0" w:type="dxa"/>
+              <w:left w:w="40.0" w:type="dxa"/>
+              <w:bottom w:w="40.0" w:type="dxa"/>
+              <w:right w:w="40.0" w:type="dxa"/>
+            </w:tcMar>
+            <w:vAlign w:val="bottom"/>
+          </w:tcPr>
+          <w:p>
+            <w:pPr>
+              <w:widowControl w:val="0"/>
+              <w:jc w:val="right"/>
+              <w:rPr>
+                <w:sz w:val="20"/>
+                <w:szCs w:val="20"/>
+              </w:rPr>
+            </w:pPr>
+            <w:r>
+              <w:rPr>
+                <w:sz w:val="20"/>
+                <w:szCs w:val="20"/>
+                <w:rtl w:val="0"/>
+              </w:rPr>
+              <w:t xml:space="preserve">200000</w:t>
+            </w:r>
+          </w:p>
+        </w:tc>
+      </w:tr>
+      <w:tr>
+        <w:trPr>
+          <w:cantSplit w:val="0"/>
+          <w:trHeight w:val="315" w:hRule="atLeast"/>
+          <w:tblHeader w:val="0"/>
+        </w:trPr>
+        <w:tc>
+          <w:tcPr>
+            <w:tcBorders>
+              <w:top w:color="cccccc" w:space="0" w:sz="4" w:val="single"/>
+              <w:left w:color="cccccc" w:space="0" w:sz="4" w:val="single"/>
+              <w:bottom w:color="cccccc" w:space="0" w:sz="4" w:val="single"/>
+              <w:right w:color="cccccc" w:space="0" w:sz="4" w:val="single"/>
+            </w:tcBorders>
+            <w:tcMar>
+              <w:top w:w="40.0" w:type="dxa"/>
+              <w:left w:w="40.0" w:type="dxa"/>
+              <w:bottom w:w="40.0" w:type="dxa"/>
+              <w:right w:w="40.0" w:type="dxa"/>
+            </w:tcMar>
+            <w:vAlign w:val="bottom"/>
+          </w:tcPr>
+          <w:p>
+            <w:pPr>
+              <w:widowControl w:val="0"/>
+              <w:rPr>
+                <w:sz w:val="20"/>
+                <w:szCs w:val="20"/>
+              </w:rPr>
+            </w:pPr>
+            <w:r>
+              <w:rPr>
+                <w:sz w:val="20"/>
+                <w:szCs w:val="20"/>
+                <w:rtl w:val="0"/>
+              </w:rPr>
+              <w:t xml:space="preserve">оплата персонала</w:t>
+            </w:r>
+          </w:p>
+        </w:tc>
+        <w:tc>
+          <w:tcPr>
+            <w:tcBorders>
+              <w:top w:color="cccccc" w:space="0" w:sz="4" w:val="single"/>
+              <w:left w:color="cccccc" w:space="0" w:sz="4" w:val="single"/>
+              <w:bottom w:color="cccccc" w:space="0" w:sz="4" w:val="single"/>
+              <w:right w:color="cccccc" w:space="0" w:sz="4" w:val="single"/>
+            </w:tcBorders>
+            <w:tcMar>
+              <w:top w:w="40.0" w:type="dxa"/>
+              <w:left w:w="40.0" w:type="dxa"/>
+              <w:bottom w:w="40.0" w:type="dxa"/>
+              <w:right w:w="40.0" w:type="dxa"/>
+            </w:tcMar>
+            <w:vAlign w:val="bottom"/>
+          </w:tcPr>
+          <w:p>
+            <w:pPr>
+              <w:widowControl w:val="0"/>
+              <w:jc w:val="right"/>
+              <w:rPr>
+                <w:sz w:val="20"/>
+                <w:szCs w:val="20"/>
+              </w:rPr>
+            </w:pPr>
+            <w:r>
+              <w:rPr>
+                <w:sz w:val="20"/>
+                <w:szCs w:val="20"/>
+                <w:rtl w:val="0"/>
+              </w:rPr>
+              <w:t xml:space="preserve">170000</w:t>
+            </w:r>
+          </w:p>
+        </w:tc>
+      </w:tr>
+      <w:tr>
+        <w:trPr>
+          <w:cantSplit w:val="0"/>
+          <w:trHeight w:val="315" w:hRule="atLeast"/>
+          <w:tblHeader w:val="0"/>
+        </w:trPr>
+        <w:tc>
+          <w:tcPr>
+            <w:tcBorders>
+              <w:top w:color="cccccc" w:space="0" w:sz="4" w:val="single"/>
+              <w:left w:color="cccccc" w:space="0" w:sz="4" w:val="single"/>
+              <w:bottom w:color="cccccc" w:space="0" w:sz="4" w:val="single"/>
+              <w:right w:color="cccccc" w:space="0" w:sz="4" w:val="single"/>
+            </w:tcBorders>
+            <w:tcMar>
+              <w:top w:w="40.0" w:type="dxa"/>
+              <w:left w:w="40.0" w:type="dxa"/>
+              <w:bottom w:w="40.0" w:type="dxa"/>
+              <w:right w:w="40.0" w:type="dxa"/>
+            </w:tcMar>
+            <w:vAlign w:val="bottom"/>
+          </w:tcPr>
+          <w:p>
+            <w:pPr>
+              <w:widowControl w:val="0"/>
+              <w:rPr>
+                <w:sz w:val="20"/>
+                <w:szCs w:val="20"/>
+              </w:rPr>
+            </w:pPr>
+            <w:r>
+              <w:rPr>
+                <w:sz w:val="20"/>
+                <w:szCs w:val="20"/>
+                <w:rtl w:val="0"/>
+              </w:rPr>
+              <w:t xml:space="preserve">офисные расходы</w:t>
+            </w:r>
+          </w:p>
+        </w:tc>
+        <w:tc>
+          <w:tcPr>
+            <w:tcBorders>
+              <w:top w:color="cccccc" w:space="0" w:sz="4" w:val="single"/>
+              <w:left w:color="cccccc" w:space="0" w:sz="4" w:val="single"/>
+              <w:bottom w:color="cccccc" w:space="0" w:sz="4" w:val="single"/>
+              <w:right w:color="cccccc" w:space="0" w:sz="4" w:val="single"/>
+            </w:tcBorders>
+            <w:tcMar>
+              <w:top w:w="40.0" w:type="dxa"/>
+              <w:left w:w="40.0" w:type="dxa"/>
+              <w:bottom w:w="40.0" w:type="dxa"/>
+              <w:right w:w="40.0" w:type="dxa"/>
+            </w:tcMar>
+            <w:vAlign w:val="bottom"/>
+          </w:tcPr>
+          <w:p>
+            <w:pPr>
+              <w:widowControl w:val="0"/>
+              <w:jc w:val="right"/>
+              <w:rPr>
+                <w:sz w:val="20"/>
+                <w:szCs w:val="20"/>
+              </w:rPr>
+            </w:pPr>
+            <w:r>
+              <w:rPr>
+                <w:sz w:val="20"/>
+                <w:szCs w:val="20"/>
+                <w:rtl w:val="0"/>
+              </w:rPr>
+              <w:t xml:space="preserve">40000</w:t>
+            </w:r>
+          </w:p>
+        </w:tc>
+      </w:tr>
+      <w:tr>
+        <w:trPr>
+          <w:cantSplit w:val="0"/>
+          <w:trHeight w:val="315" w:hRule="atLeast"/>
+          <w:tblHeader w:val="0"/>
+        </w:trPr>
+        <w:tc>
+          <w:tcPr>
+            <w:tcBorders>
+              <w:top w:color="cccccc" w:space="0" w:sz="4" w:val="single"/>
+              <w:left w:color="cccccc" w:space="0" w:sz="4" w:val="single"/>
+              <w:bottom w:color="cccccc" w:space="0" w:sz="4" w:val="single"/>
+              <w:right w:color="cccccc" w:space="0" w:sz="4" w:val="single"/>
+            </w:tcBorders>
+            <w:tcMar>
+              <w:top w:w="40.0" w:type="dxa"/>
+              <w:left w:w="40.0" w:type="dxa"/>
+              <w:bottom w:w="40.0" w:type="dxa"/>
+              <w:right w:w="40.0" w:type="dxa"/>
+            </w:tcMar>
+            <w:vAlign w:val="bottom"/>
+          </w:tcPr>
+          <w:p>
+            <w:pPr>
+              <w:widowControl w:val="0"/>
+              <w:rPr>
+                <w:sz w:val="20"/>
+                <w:szCs w:val="20"/>
+              </w:rPr>
+            </w:pPr>
+            <w:r>
+              <w:rPr>
+                <w:sz w:val="20"/>
+                <w:szCs w:val="20"/>
+                <w:rtl w:val="0"/>
+              </w:rPr>
+              <w:t xml:space="preserve">Итого</w:t>
+            </w:r>
+          </w:p>
+        </w:tc>
+        <w:tc>
+          <w:tcPr>
+            <w:tcBorders>
+              <w:top w:color="cccccc" w:space="0" w:sz="4" w:val="single"/>
+              <w:left w:color="cccccc" w:space="0" w:sz="4" w:val="single"/>
+              <w:bottom w:color="cccccc" w:space="0" w:sz="4" w:val="single"/>
+              <w:right w:color="cccccc" w:space="0" w:sz="4" w:val="single"/>
+            </w:tcBorders>
+            <w:tcMar>
+              <w:top w:w="40.0" w:type="dxa"/>
+              <w:left w:w="40.0" w:type="dxa"/>
+              <w:bottom w:w="40.0" w:type="dxa"/>
+              <w:right w:w="40.0" w:type="dxa"/>
+            </w:tcMar>
+            <w:vAlign w:val="bottom"/>
+          </w:tcPr>
+          <w:p>
+            <w:pPr>
+              <w:widowControl w:val="0"/>
+              <w:jc w:val="right"/>
+              <w:rPr>
+                <w:sz w:val="20"/>
+                <w:szCs w:val="20"/>
+              </w:rPr>
+            </w:pPr>
+            <w:r>
+              <w:rPr>
+                <w:sz w:val="20"/>
+                <w:szCs w:val="20"/>
+                <w:rtl w:val="0"/>
+              </w:rPr>
+              <w:t xml:space="preserve">410000</w:t>
+            </w:r>
+          </w:p>
+        </w:tc>
+      </w:tr>
+    </w:tbl>
+    <w:p>
+      <w:pPr>
+        <w:ind w:left="0" w:firstLine="0"/>
+        <w:rPr/>
+      </w:pPr>
+      <w:r>
+        <w:rPr>
+          <w:rtl w:val="0"/>
+        </w:rPr>
+      </w:r>
+    </w:p>
+    <w:p>
+      <w:pPr>
+        <w:ind w:left="0" w:firstLine="0"/>
+        <w:rPr/>
+      </w:pPr>
+      <w:r>
+        <w:rPr>
+          <w:rtl w:val="0"/>
+        </w:rPr>
+        <w:t xml:space="preserve">максимальное количество обработанных анкет в месяц - 25. </w:t>
+      </w:r>
+    </w:p>
+    <w:p>
+      <w:pPr>
+        <w:ind w:left="0" w:firstLine="0"/>
+        <w:rPr/>
+      </w:pPr>
+      <w:r>
+        <w:rPr>
+          <w:rtl w:val="0"/>
+        </w:rPr>
+        <w:t xml:space="preserve">Наблюдалась стагнация в области партнерства и рекламы: заказ рекламы/партнерские программы агентства не увеличивались на протяжении нескольких лет - существовало 5 постоянных партнеров, количество заказанной рекламы в месяц - 2. </w:t>
+      </w:r>
+    </w:p>
+    <w:p>
+      <w:pPr>
+        <w:ind w:left="0" w:firstLine="0"/>
+        <w:rPr/>
+      </w:pPr>
+      <w:r>
+        <w:rPr>
+          <w:rtl w:val="0"/>
+        </w:rPr>
+        <w:t xml:space="preserve">Доходы агентства до использования программного продукта составляли: </w:t>
+        <w:br w:type="textWrapping"/>
+        <w:t xml:space="preserve">2000 зябликов за каждую обработанную анкету</w:t>
+      </w:r>
+    </w:p>
+    <w:p>
+      <w:pPr>
+        <w:ind w:left="0" w:firstLine="0"/>
+        <w:rPr/>
+      </w:pPr>
+      <w:r>
+        <w:rPr>
+          <w:rtl w:val="0"/>
+        </w:rPr>
+        <w:t xml:space="preserve">3500 зябликов с каждого партнера</w:t>
+      </w:r>
+    </w:p>
+    <w:p>
+      <w:pPr>
+        <w:ind w:left="0" w:firstLine="0"/>
+        <w:rPr/>
+      </w:pPr>
+      <w:r>
+        <w:rPr>
+          <w:rtl w:val="0"/>
+        </w:rPr>
+        <w:t xml:space="preserve">2500 зябликов с каждого рекламодателя</w:t>
+      </w:r>
+    </w:p>
+    <w:p>
+      <w:pPr>
+        <w:ind w:left="0" w:firstLine="0"/>
+        <w:rPr/>
+      </w:pPr>
+      <w:r>
+        <w:rPr>
+          <w:rtl w:val="0"/>
+        </w:rPr>
+      </w:r>
+    </w:p>
+    <w:p>
+      <w:pPr>
+        <w:ind w:left="0" w:firstLine="0"/>
+        <w:jc w:val="both"/>
+        <w:rPr/>
+      </w:pPr>
+      <w:r>
+        <w:rPr>
+          <w:rtl w:val="0"/>
+        </w:rPr>
+        <w:t xml:space="preserve">Итого: 72500 зябликов в месяц, что существенно ниже расходов агентства. Предположим, что все убытки были покрыты.</w:t>
+      </w:r>
+      <w:r>
+        <w:rPr>
+          <w:rtl w:val="0"/>
+        </w:rPr>
+      </w:r>
+    </w:p>
+    <w:p>
+      <w:pPr>
+        <w:ind w:left="0" w:firstLine="0"/>
+        <w:rPr/>
+      </w:pPr>
+      <w:r>
+        <w:rPr>
+          <w:rtl w:val="0"/>
+        </w:rPr>
+      </w:r>
+    </w:p>
+    <w:p>
+      <w:pPr>
+        <w:ind w:left="0" w:firstLine="0"/>
+        <w:rPr/>
+      </w:pPr>
+      <w:r>
+        <w:rPr>
+          <w:rtl w:val="0"/>
+        </w:rPr>
+        <w:t xml:space="preserve">Гипотеза: предполагаем, что после внедрения программного продукта произойдет: </w:t>
+      </w:r>
+    </w:p>
+    <w:p>
+      <w:pPr>
+        <w:numPr>
+          <w:ilvl w:val="0"/>
+          <w:numId w:val="1"/>
+        </w:numPr>
+        <w:ind w:left="720" w:hanging="360"/>
+        <w:rPr>
+          <w:u w:val="none"/>
+        </w:rPr>
+      </w:pPr>
+      <w:r>
+        <w:rPr>
+          <w:rtl w:val="0"/>
+        </w:rPr>
+        <w:t xml:space="preserve">увеличение количества обработанных анкет;</w:t>
+      </w:r>
+    </w:p>
+    <w:p>
+      <w:pPr>
+        <w:numPr>
+          <w:ilvl w:val="0"/>
+          <w:numId w:val="1"/>
+        </w:numPr>
+        <w:ind w:left="720" w:hanging="360"/>
+        <w:rPr>
+          <w:u w:val="none"/>
+        </w:rPr>
+      </w:pPr>
+      <w:r>
+        <w:rPr>
+          <w:rtl w:val="0"/>
+        </w:rPr>
+        <w:t xml:space="preserve">оптимизация расходов на содержание помещения, ввиду того, что агентство переходит полностью в онлайн пространство;</w:t>
+      </w:r>
+    </w:p>
+    <w:p>
+      <w:pPr>
+        <w:numPr>
+          <w:ilvl w:val="0"/>
+          <w:numId w:val="1"/>
+        </w:numPr>
+        <w:ind w:left="720" w:hanging="360"/>
+        <w:rPr>
+          <w:u w:val="none"/>
+        </w:rPr>
+      </w:pPr>
+      <w:r>
+        <w:rPr>
+          <w:rtl w:val="0"/>
+        </w:rPr>
+        <w:t xml:space="preserve">увеличение числа партнеров, рекламодателей;</w:t>
+      </w:r>
+    </w:p>
+    <w:p>
+      <w:pPr>
+        <w:numPr>
+          <w:ilvl w:val="0"/>
+          <w:numId w:val="1"/>
+        </w:numPr>
+        <w:ind w:left="720" w:hanging="360"/>
+        <w:rPr>
+          <w:u w:val="none"/>
+        </w:rPr>
+      </w:pPr>
+      <w:r>
+        <w:rPr>
+          <w:rtl w:val="0"/>
+        </w:rPr>
+        <w:t xml:space="preserve">увеличение доходов.</w:t>
+      </w:r>
+    </w:p>
+    <w:p>
+      <w:pPr>
+        <w:ind w:left="720" w:firstLine="0"/>
+        <w:rPr/>
+      </w:pPr>
+      <w:r>
+        <w:rPr>
+          <w:rtl w:val="0"/>
+        </w:rPr>
+        <w:t xml:space="preserve"> </w:t>
+      </w:r>
+    </w:p>
+    <w:p>
+      <w:pPr>
+        <w:ind w:left="0" w:firstLine="0"/>
+        <w:jc w:val="both"/>
+        <w:rPr/>
+      </w:pPr>
+      <w:r>
+        <w:rPr>
+          <w:rtl w:val="0"/>
+        </w:rPr>
+        <w:t xml:space="preserve">Для оптимизации “Давай поженимся” было принято решение - уволить сваху, астролога и других сотрудников, и перевести весь процесс создания семьи в разработанный программный продукт. Для этого был выделен бюджет для создания программного продукта в 1 млн. зябликов. </w:t>
+      </w:r>
+    </w:p>
+    <w:p>
+      <w:pPr>
+        <w:ind w:left="0" w:firstLine="0"/>
+        <w:rPr/>
+      </w:pPr>
+      <w:r>
+        <w:rPr>
+          <w:rtl w:val="0"/>
+        </w:rPr>
       </w:r>
     </w:p>
     <w:p>
@@ -1105,7 +1726,7 @@
     </w:p>
     <w:tbl>
       <w:tblPr>
-        <w:tblStyle w:val="Table1"/>
+        <w:tblStyle w:val="Table2"/>
         <w:tblW w:w="9025.511811023624" w:type="dxa"/>
         <w:jc w:val="left"/>
         <w:tblBorders>
@@ -28788,7 +29409,7 @@
     </w:p>
     <w:tbl>
       <w:tblPr>
-        <w:tblStyle w:val="Table2"/>
+        <w:tblStyle w:val="Table3"/>
         <w:tblW w:w="9025.511811023624" w:type="dxa"/>
         <w:jc w:val="left"/>
         <w:tblBorders>
@@ -30886,12 +31507,12 @@
           <wp:inline distB="114300" distT="114300" distL="114300" distR="114300">
             <wp:extent cx="4167188" cy="2500313"/>
             <wp:effectExtent b="0" l="0" r="0" t="0"/>
-            <wp:docPr descr="Диаграмма" id="3" name="image2.png"/>
+            <wp:docPr descr="Диаграмма" id="3" name="image3.png"/>
             <a:graphic>
               <a:graphicData uri="http://schemas.openxmlformats.org/drawingml/2006/picture">
                 <pic:pic>
                   <pic:nvPicPr>
-                    <pic:cNvPr descr="Диаграмма" id="0" name="image2.png"/>
+                    <pic:cNvPr descr="Диаграмма" id="0" name="image3.png"/>
                     <pic:cNvPicPr preferRelativeResize="0"/>
                   </pic:nvPicPr>
                   <pic:blipFill>
@@ -30923,10 +31544,46 @@
     </w:p>
     <w:p>
       <w:pPr>
+        <w:ind w:firstLine="720"/>
+        <w:jc w:val="both"/>
+        <w:rPr/>
+      </w:pPr>
+      <w:r>
         <w:rPr>
-          <w:sz w:val="20"/>
-          <w:szCs w:val="20"/>
+          <w:rtl w:val="0"/>
         </w:rPr>
+        <w:t xml:space="preserve">После внедрения программного продукта произошло увеличение “пользователей” - ранее в агентстве была возможность обрабатывать лишь 40 анкет в месяц - на 7-ом месяце привлеченные активные пользователи за месяц достигли 2986, что больше показателя агентства без внедрения программного продукта чуть больше, чем в 10 раз. Более того, внедрение программного продукта позволило:</w:t>
+      </w:r>
+    </w:p>
+    <w:p>
+      <w:pPr>
+        <w:ind w:firstLine="720"/>
+        <w:rPr/>
+      </w:pPr>
+      <w:r>
+        <w:rPr>
+          <w:rtl w:val="0"/>
+        </w:rPr>
+        <w:t xml:space="preserve">получить дополнительные источники дохода в виде: подписок, привлеченных партнеров и рекламодателей. Так, доходы от рекламы увеличились почти в 20 раз и достигли 96645 зябликов к концу 7-ого месяца. </w:t>
+      </w:r>
+    </w:p>
+    <w:p>
+      <w:pPr>
+        <w:ind w:firstLine="720"/>
+        <w:jc w:val="both"/>
+        <w:rPr/>
+      </w:pPr>
+      <w:r>
+        <w:rPr>
+          <w:rtl w:val="0"/>
+        </w:rPr>
+        <w:t xml:space="preserve">Ранее, у агентства “Давай поженимся” были ограничения - поиск партнера только по России. После внедрения программного продукта нет никаких ограничений по локации: наш продукт работает по всей России, а также за рубежом. Если вы хотите создать семью с партнером в Европе, США или Китае, мы с удовольствием подберем партнеров, которые соответствуют вашим представлениям об идеальной семье. </w:t>
+      </w:r>
+    </w:p>
+    <w:p>
+      <w:pPr>
+        <w:ind w:firstLine="720"/>
+        <w:rPr/>
       </w:pPr>
       <w:r>
         <w:rPr>
@@ -30936,13 +31593,20 @@
     </w:p>
     <w:p>
       <w:pPr>
-        <w:keepNext w:val="1"/>
-        <w:keepLines w:val="1"/>
-        <w:spacing w:after="120" w:before="480" w:line="125" w:lineRule="auto"/>
+        <w:ind w:firstLine="720"/>
+        <w:rPr/>
+      </w:pPr>
+      <w:r>
         <w:rPr>
-          <w:b w:val="1"/>
-          <w:sz w:val="24"/>
-          <w:szCs w:val="24"/>
+          <w:rtl w:val="0"/>
+        </w:rPr>
+      </w:r>
+    </w:p>
+    <w:p>
+      <w:pPr>
+        <w:rPr>
+          <w:sz w:val="20"/>
+          <w:szCs w:val="20"/>
         </w:rPr>
       </w:pPr>
       <w:r>
@@ -30998,6 +31662,7 @@
     <w:p>
       <w:pPr>
         <w:spacing w:line="288" w:lineRule="auto"/>
+        <w:jc w:val="both"/>
         <w:rPr/>
       </w:pPr>
       <w:r>
@@ -31032,7 +31697,7 @@
         <w:shd w:fill="auto" w:val="clear"/>
         <w:spacing w:after="0" w:before="0" w:line="276" w:lineRule="auto"/>
         <w:ind w:left="0" w:right="0" w:firstLine="720"/>
-        <w:jc w:val="left"/>
+        <w:jc w:val="both"/>
         <w:rPr/>
       </w:pPr>
       <w:r>
@@ -31058,7 +31723,7 @@
         <w:shd w:fill="auto" w:val="clear"/>
         <w:spacing w:after="0" w:before="0" w:line="276" w:lineRule="auto"/>
         <w:ind w:left="0" w:right="0" w:firstLine="0"/>
-        <w:jc w:val="left"/>
+        <w:jc w:val="both"/>
         <w:rPr>
           <w:b w:val="1"/>
         </w:rPr>
@@ -31085,7 +31750,7 @@
         <w:shd w:fill="auto" w:val="clear"/>
         <w:spacing w:after="0" w:before="0" w:line="276" w:lineRule="auto"/>
         <w:ind w:left="0" w:right="0" w:firstLine="0"/>
-        <w:jc w:val="left"/>
+        <w:jc w:val="both"/>
         <w:rPr>
           <w:b w:val="1"/>
         </w:rPr>
@@ -31114,7 +31779,7 @@
         <w:shd w:fill="auto" w:val="clear"/>
         <w:spacing w:after="0" w:before="0" w:line="276" w:lineRule="auto"/>
         <w:ind w:left="0" w:right="0" w:firstLine="720"/>
-        <w:jc w:val="left"/>
+        <w:jc w:val="both"/>
         <w:rPr/>
       </w:pPr>
       <w:r>
@@ -31140,7 +31805,7 @@
         <w:shd w:fill="auto" w:val="clear"/>
         <w:spacing w:after="0" w:before="0" w:line="276" w:lineRule="auto"/>
         <w:ind w:left="0" w:right="0" w:firstLine="720"/>
-        <w:jc w:val="left"/>
+        <w:jc w:val="both"/>
         <w:rPr/>
       </w:pPr>
       <w:r>
@@ -31166,7 +31831,7 @@
         <w:shd w:fill="auto" w:val="clear"/>
         <w:spacing w:after="0" w:before="0" w:line="276" w:lineRule="auto"/>
         <w:ind w:left="0" w:right="0" w:firstLine="720"/>
-        <w:jc w:val="left"/>
+        <w:jc w:val="both"/>
         <w:rPr/>
       </w:pPr>
       <w:r>
@@ -31192,7 +31857,7 @@
         <w:shd w:fill="auto" w:val="clear"/>
         <w:spacing w:after="0" w:before="0" w:line="276" w:lineRule="auto"/>
         <w:ind w:left="0" w:right="0" w:firstLine="720"/>
-        <w:jc w:val="left"/>
+        <w:jc w:val="both"/>
         <w:rPr/>
       </w:pPr>
       <w:r>
@@ -31218,7 +31883,7 @@
         <w:shd w:fill="auto" w:val="clear"/>
         <w:spacing w:after="0" w:before="0" w:line="276" w:lineRule="auto"/>
         <w:ind w:left="0" w:right="0" w:firstLine="720"/>
-        <w:jc w:val="left"/>
+        <w:jc w:val="both"/>
         <w:rPr/>
       </w:pPr>
       <w:r>
@@ -31243,7 +31908,7 @@
         <w:shd w:fill="auto" w:val="clear"/>
         <w:spacing w:after="0" w:before="0" w:line="276" w:lineRule="auto"/>
         <w:ind w:left="0" w:right="0" w:firstLine="0"/>
-        <w:jc w:val="left"/>
+        <w:jc w:val="both"/>
         <w:rPr/>
       </w:pPr>
       <w:r>
@@ -31282,7 +31947,7 @@
         <w:shd w:fill="auto" w:val="clear"/>
         <w:spacing w:after="0" w:before="0" w:line="276" w:lineRule="auto"/>
         <w:ind w:left="0" w:right="0" w:firstLine="720"/>
-        <w:jc w:val="left"/>
+        <w:jc w:val="both"/>
         <w:rPr/>
       </w:pPr>
       <w:r>
@@ -31308,7 +31973,7 @@
         <w:shd w:fill="auto" w:val="clear"/>
         <w:spacing w:after="0" w:before="0" w:line="276" w:lineRule="auto"/>
         <w:ind w:left="0" w:right="0" w:firstLine="720"/>
-        <w:jc w:val="left"/>
+        <w:jc w:val="both"/>
         <w:rPr/>
       </w:pPr>
       <w:r>
@@ -31334,7 +31999,7 @@
         <w:shd w:fill="auto" w:val="clear"/>
         <w:spacing w:after="0" w:before="0" w:line="276" w:lineRule="auto"/>
         <w:ind w:left="0" w:right="0" w:firstLine="720"/>
-        <w:jc w:val="left"/>
+        <w:jc w:val="both"/>
         <w:rPr/>
       </w:pPr>
       <w:r>
@@ -31472,7 +32137,7 @@
     </w:p>
     <w:tbl>
       <w:tblPr>
-        <w:tblStyle w:val="Table3"/>
+        <w:tblStyle w:val="Table4"/>
         <w:tblW w:w="9025.511811023624" w:type="dxa"/>
         <w:jc w:val="left"/>
         <w:tblBorders>
@@ -35223,7 +35888,7 @@
         <w:shd w:fill="auto" w:val="clear"/>
         <w:spacing w:after="0" w:before="0" w:line="276" w:lineRule="auto"/>
         <w:ind w:left="0" w:right="0" w:firstLine="720"/>
-        <w:jc w:val="left"/>
+        <w:jc w:val="both"/>
         <w:rPr/>
       </w:pPr>
       <w:r>
@@ -35249,7 +35914,7 @@
         <w:shd w:fill="auto" w:val="clear"/>
         <w:spacing w:after="0" w:before="0" w:line="276" w:lineRule="auto"/>
         <w:ind w:left="1440" w:right="0" w:firstLine="0"/>
-        <w:jc w:val="left"/>
+        <w:jc w:val="both"/>
         <w:rPr/>
       </w:pPr>
       <w:r>
@@ -35266,7 +35931,7 @@
         <w:widowControl w:val="1"/>
         <w:numPr>
           <w:ilvl w:val="0"/>
-          <w:numId w:val="1"/>
+          <w:numId w:val="2"/>
         </w:numPr>
         <w:pBdr>
           <w:top w:space="0" w:sz="0" w:val="nil"/>
@@ -35278,7 +35943,7 @@
         <w:shd w:fill="auto" w:val="clear"/>
         <w:spacing w:after="0" w:before="0" w:line="276" w:lineRule="auto"/>
         <w:ind w:left="720" w:right="0" w:hanging="360"/>
-        <w:jc w:val="left"/>
+        <w:jc w:val="both"/>
         <w:rPr>
           <w:u w:val="none"/>
         </w:rPr>
@@ -35298,7 +35963,7 @@
         <w:widowControl w:val="1"/>
         <w:numPr>
           <w:ilvl w:val="0"/>
-          <w:numId w:val="1"/>
+          <w:numId w:val="2"/>
         </w:numPr>
         <w:pBdr>
           <w:top w:space="0" w:sz="0" w:val="nil"/>
@@ -35310,7 +35975,7 @@
         <w:shd w:fill="auto" w:val="clear"/>
         <w:spacing w:after="0" w:before="0" w:line="276" w:lineRule="auto"/>
         <w:ind w:left="720" w:right="0" w:hanging="360"/>
-        <w:jc w:val="left"/>
+        <w:jc w:val="both"/>
         <w:rPr>
           <w:u w:val="none"/>
         </w:rPr>
@@ -35330,7 +35995,7 @@
         <w:widowControl w:val="1"/>
         <w:numPr>
           <w:ilvl w:val="0"/>
-          <w:numId w:val="1"/>
+          <w:numId w:val="2"/>
         </w:numPr>
         <w:pBdr>
           <w:top w:space="0" w:sz="0" w:val="nil"/>
@@ -35342,7 +36007,7 @@
         <w:shd w:fill="auto" w:val="clear"/>
         <w:spacing w:after="0" w:before="0" w:line="276" w:lineRule="auto"/>
         <w:ind w:left="720" w:right="0" w:hanging="360"/>
-        <w:jc w:val="left"/>
+        <w:jc w:val="both"/>
         <w:rPr>
           <w:u w:val="none"/>
         </w:rPr>
@@ -35362,7 +36027,7 @@
         <w:widowControl w:val="1"/>
         <w:numPr>
           <w:ilvl w:val="0"/>
-          <w:numId w:val="1"/>
+          <w:numId w:val="2"/>
         </w:numPr>
         <w:pBdr>
           <w:top w:space="0" w:sz="0" w:val="nil"/>
@@ -35374,7 +36039,7 @@
         <w:shd w:fill="auto" w:val="clear"/>
         <w:spacing w:after="0" w:before="0" w:line="276" w:lineRule="auto"/>
         <w:ind w:left="720" w:right="0" w:hanging="360"/>
-        <w:jc w:val="left"/>
+        <w:jc w:val="both"/>
         <w:rPr>
           <w:u w:val="none"/>
         </w:rPr>
@@ -35407,37 +36072,7 @@
         <w:rPr>
           <w:rtl w:val="0"/>
         </w:rPr>
-        <w:t xml:space="preserve">Работая с данными ограничениями, учитывая динамику рынка, мы сможем справиться с трудностями и создать успешную платформу, которая удовлетворяет потребности пользователей, которые ищут любовь и возможности создания семьи. </w:t>
-      </w:r>
-    </w:p>
-    <w:p>
-      <w:pPr>
-        <w:rPr/>
-      </w:pPr>
-      <w:r>
-        <w:rPr>
-          <w:rtl w:val="0"/>
-        </w:rPr>
-      </w:r>
-    </w:p>
-    <w:p>
-      <w:pPr>
-        <w:rPr/>
-      </w:pPr>
-      <w:r>
-        <w:rPr>
-          <w:rtl w:val="0"/>
-        </w:rPr>
-      </w:r>
-    </w:p>
-    <w:p>
-      <w:pPr>
-        <w:rPr/>
-      </w:pPr>
-      <w:r>
-        <w:rPr>
-          <w:rtl w:val="0"/>
-        </w:rPr>
+        <w:t xml:space="preserve">Работая с данными ограничениями, учитывая динамику рынка, мы сможем справиться с трудностями и создать успешную платформу, которая удовлетворяет потребности пользователей, которые ищут любовь и возможности создания семьи.</w:t>
       </w:r>
     </w:p>
     <w:sectPr>
@@ -35452,6 +36087,116 @@
 <file path=word/numbering.xml><?xml version="1.0" encoding="utf-8"?>
 <w:numbering xmlns:mc="http://schemas.openxmlformats.org/markup-compatibility/2006" xmlns:o="urn:schemas-microsoft-com:office:office" xmlns:r="http://schemas.openxmlformats.org/officeDocument/2006/relationships" xmlns:m="http://schemas.openxmlformats.org/officeDocument/2006/math" xmlns:v="urn:schemas-microsoft-com:vml" xmlns:wp="http://schemas.openxmlformats.org/drawingml/2006/wordprocessingDrawing" xmlns:w10="urn:schemas-microsoft-com:office:word" xmlns:w="http://schemas.openxmlformats.org/wordprocessingml/2006/main" xmlns:wne="http://schemas.microsoft.com/office/word/2006/wordml" xmlns:sl="http://schemas.openxmlformats.org/schemaLibrary/2006/main" xmlns:a="http://schemas.openxmlformats.org/drawingml/2006/main" xmlns:pic="http://schemas.openxmlformats.org/drawingml/2006/picture" xmlns:c="http://schemas.openxmlformats.org/drawingml/2006/chart" xmlns:lc="http://schemas.openxmlformats.org/drawingml/2006/lockedCanvas" xmlns:dgm="http://schemas.openxmlformats.org/drawingml/2006/diagram" xmlns:wps="http://schemas.microsoft.com/office/word/2010/wordprocessingShape" xmlns:wpg="http://schemas.microsoft.com/office/word/2010/wordprocessingGroup" xmlns:w14="http://schemas.microsoft.com/office/word/2010/wordml" xmlns:w15="http://schemas.microsoft.com/office/word/2012/wordml">
   <w:abstractNum w:abstractNumId="1">
+    <w:lvl w:ilvl="0">
+      <w:start w:val="1"/>
+      <w:numFmt w:val="bullet"/>
+      <w:lvlText w:val="●"/>
+      <w:lvlJc w:val="left"/>
+      <w:pPr>
+        <w:ind w:left="720" w:hanging="360"/>
+      </w:pPr>
+      <w:rPr>
+        <w:u w:val="none"/>
+      </w:rPr>
+    </w:lvl>
+    <w:lvl w:ilvl="1">
+      <w:start w:val="1"/>
+      <w:numFmt w:val="bullet"/>
+      <w:lvlText w:val="○"/>
+      <w:lvlJc w:val="left"/>
+      <w:pPr>
+        <w:ind w:left="1440" w:hanging="360"/>
+      </w:pPr>
+      <w:rPr>
+        <w:u w:val="none"/>
+      </w:rPr>
+    </w:lvl>
+    <w:lvl w:ilvl="2">
+      <w:start w:val="1"/>
+      <w:numFmt w:val="bullet"/>
+      <w:lvlText w:val="■"/>
+      <w:lvlJc w:val="left"/>
+      <w:pPr>
+        <w:ind w:left="2160" w:hanging="360"/>
+      </w:pPr>
+      <w:rPr>
+        <w:u w:val="none"/>
+      </w:rPr>
+    </w:lvl>
+    <w:lvl w:ilvl="3">
+      <w:start w:val="1"/>
+      <w:numFmt w:val="bullet"/>
+      <w:lvlText w:val="●"/>
+      <w:lvlJc w:val="left"/>
+      <w:pPr>
+        <w:ind w:left="2880" w:hanging="360"/>
+      </w:pPr>
+      <w:rPr>
+        <w:u w:val="none"/>
+      </w:rPr>
+    </w:lvl>
+    <w:lvl w:ilvl="4">
+      <w:start w:val="1"/>
+      <w:numFmt w:val="bullet"/>
+      <w:lvlText w:val="○"/>
+      <w:lvlJc w:val="left"/>
+      <w:pPr>
+        <w:ind w:left="3600" w:hanging="360"/>
+      </w:pPr>
+      <w:rPr>
+        <w:u w:val="none"/>
+      </w:rPr>
+    </w:lvl>
+    <w:lvl w:ilvl="5">
+      <w:start w:val="1"/>
+      <w:numFmt w:val="bullet"/>
+      <w:lvlText w:val="■"/>
+      <w:lvlJc w:val="left"/>
+      <w:pPr>
+        <w:ind w:left="4320" w:hanging="360"/>
+      </w:pPr>
+      <w:rPr>
+        <w:u w:val="none"/>
+      </w:rPr>
+    </w:lvl>
+    <w:lvl w:ilvl="6">
+      <w:start w:val="1"/>
+      <w:numFmt w:val="bullet"/>
+      <w:lvlText w:val="●"/>
+      <w:lvlJc w:val="left"/>
+      <w:pPr>
+        <w:ind w:left="5040" w:hanging="360"/>
+      </w:pPr>
+      <w:rPr>
+        <w:u w:val="none"/>
+      </w:rPr>
+    </w:lvl>
+    <w:lvl w:ilvl="7">
+      <w:start w:val="1"/>
+      <w:numFmt w:val="bullet"/>
+      <w:lvlText w:val="○"/>
+      <w:lvlJc w:val="left"/>
+      <w:pPr>
+        <w:ind w:left="5760" w:hanging="360"/>
+      </w:pPr>
+      <w:rPr>
+        <w:u w:val="none"/>
+      </w:rPr>
+    </w:lvl>
+    <w:lvl w:ilvl="8">
+      <w:start w:val="1"/>
+      <w:numFmt w:val="bullet"/>
+      <w:lvlText w:val="■"/>
+      <w:lvlJc w:val="left"/>
+      <w:pPr>
+        <w:ind w:left="6480" w:hanging="360"/>
+      </w:pPr>
+      <w:rPr>
+        <w:u w:val="none"/>
+      </w:rPr>
+    </w:lvl>
+  </w:abstractNum>
+  <w:abstractNum w:abstractNumId="2">
     <w:lvl w:ilvl="0">
       <w:start w:val="1"/>
       <w:numFmt w:val="decimal"/>
@@ -35563,6 +36308,9 @@
   </w:abstractNum>
   <w:num w:numId="1">
     <w:abstractNumId w:val="1"/>
+  </w:num>
+  <w:num w:numId="2">
+    <w:abstractNumId w:val="2"/>
   </w:num>
 </w:numbering>
 </file>
@@ -35747,6 +36495,19 @@
     </w:tblPr>
   </w:style>
   <w:style w:type="table" w:styleId="Table3">
+    <w:basedOn w:val="TableNormal"/>
+    <w:tblPr>
+      <w:tblStyleRowBandSize w:val="1"/>
+      <w:tblStyleColBandSize w:val="1"/>
+      <w:tblCellMar>
+        <w:top w:w="100.0" w:type="dxa"/>
+        <w:left w:w="100.0" w:type="dxa"/>
+        <w:bottom w:w="100.0" w:type="dxa"/>
+        <w:right w:w="100.0" w:type="dxa"/>
+      </w:tblCellMar>
+    </w:tblPr>
+  </w:style>
+  <w:style w:type="table" w:styleId="Table4">
     <w:basedOn w:val="TableNormal"/>
     <w:tblPr>
       <w:tblStyleRowBandSize w:val="1"/>

</xml_diff>